<commit_message>
Add er diagram to document
</commit_message>
<xml_diff>
--- a/TermProjectPart1.docx
+++ b/TermProjectPart1.docx
@@ -4,32 +4,18 @@
   <w:body>
     <w:p>
       <w:r>
-        <w:t>John Holtzworth</w:t>
-      </w:r>
-      <w:r>
-        <w:t xml:space="preserve">, Matthew Abney, Jessica </w:t>
-      </w:r>
-      <w:proofErr w:type="spellStart"/>
-      <w:r>
-        <w:t>Haeckler</w:t>
-      </w:r>
-      <w:proofErr w:type="spellEnd"/>
-    </w:p>
-    <w:p>
-      <w:r>
-        <w:t xml:space="preserve">Project Proposal - CSC </w:t>
-      </w:r>
-      <w:r>
-        <w:t>545</w:t>
+        <w:t>John Holtzworth, Matthew Abney, Jessica Haeckler</w:t>
+      </w:r>
+    </w:p>
+    <w:p>
+      <w:r>
+        <w:t>Project Proposal - CSC 545</w:t>
       </w:r>
     </w:p>
     <w:p/>
     <w:p>
       <w:r>
-        <w:t xml:space="preserve">Problem Statement: There is a need for a software system that allows users to </w:t>
-      </w:r>
-      <w:r>
-        <w:t>store and manage recipes, plan weekly meals</w:t>
+        <w:t>Problem Statement: There is a need for a software system that allows users to store and manage recipes, plan weekly meals</w:t>
       </w:r>
       <w:r>
         <w:t>,</w:t>
@@ -162,6 +148,55 @@
       </w:pPr>
       <w:r>
         <w:t>View a generated shopping list</w:t>
+      </w:r>
+    </w:p>
+    <w:p>
+      <w:r>
+        <w:rPr>
+          <w:noProof/>
+        </w:rPr>
+        <w:lastRenderedPageBreak/>
+        <w:drawing>
+          <wp:inline distT="0" distB="0" distL="0" distR="0" wp14:anchorId="691AD9B8" wp14:editId="43073805">
+            <wp:extent cx="5943600" cy="4592955"/>
+            <wp:effectExtent l="0" t="0" r="0" b="0"/>
+            <wp:docPr id="2" name="Picture 2" descr="Diagram&#10;&#10;Description automatically generated"/>
+            <wp:cNvGraphicFramePr>
+              <a:graphicFrameLocks xmlns:a="http://schemas.openxmlformats.org/drawingml/2006/main" noChangeAspect="1"/>
+            </wp:cNvGraphicFramePr>
+            <a:graphic xmlns:a="http://schemas.openxmlformats.org/drawingml/2006/main">
+              <a:graphicData uri="http://schemas.openxmlformats.org/drawingml/2006/picture">
+                <pic:pic xmlns:pic="http://schemas.openxmlformats.org/drawingml/2006/picture">
+                  <pic:nvPicPr>
+                    <pic:cNvPr id="2" name="Picture 2" descr="Diagram&#10;&#10;Description automatically generated"/>
+                    <pic:cNvPicPr/>
+                  </pic:nvPicPr>
+                  <pic:blipFill>
+                    <a:blip r:embed="rId5" cstate="print">
+                      <a:extLst>
+                        <a:ext uri="{28A0092B-C50C-407E-A947-70E740481C1C}">
+                          <a14:useLocalDpi xmlns:a14="http://schemas.microsoft.com/office/drawing/2010/main" val="0"/>
+                        </a:ext>
+                      </a:extLst>
+                    </a:blip>
+                    <a:stretch>
+                      <a:fillRect/>
+                    </a:stretch>
+                  </pic:blipFill>
+                  <pic:spPr>
+                    <a:xfrm>
+                      <a:off x="0" y="0"/>
+                      <a:ext cx="5943600" cy="4592955"/>
+                    </a:xfrm>
+                    <a:prstGeom prst="rect">
+                      <a:avLst/>
+                    </a:prstGeom>
+                  </pic:spPr>
+                </pic:pic>
+              </a:graphicData>
+            </a:graphic>
+          </wp:inline>
+        </w:drawing>
       </w:r>
     </w:p>
     <w:sectPr>

</xml_diff>

<commit_message>
Update ER diagram in Project Proposal
</commit_message>
<xml_diff>
--- a/TermProjectPart1.docx
+++ b/TermProjectPart1.docx
@@ -4,8 +4,13 @@
   <w:body>
     <w:p>
       <w:r>
-        <w:t>John Holtzworth, Matthew Abney, Jessica Haeckler</w:t>
-      </w:r>
+        <w:t xml:space="preserve">John Holtzworth, Matthew Abney, Jessica </w:t>
+      </w:r>
+      <w:proofErr w:type="spellStart"/>
+      <w:r>
+        <w:t>Haeckler</w:t>
+      </w:r>
+      <w:proofErr w:type="spellEnd"/>
     </w:p>
     <w:p>
       <w:r>
@@ -151,16 +156,39 @@
       </w:r>
     </w:p>
     <w:p>
+      <w:pPr>
+        <w:rPr>
+          <w:rFonts w:ascii="Times New Roman" w:eastAsia="Times New Roman" w:hAnsi="Times New Roman" w:cs="Times New Roman"/>
+        </w:rPr>
+      </w:pPr>
+      <w:r>
+        <w:rPr>
+          <w:rFonts w:ascii="Times New Roman" w:eastAsia="Times New Roman" w:hAnsi="Times New Roman" w:cs="Times New Roman"/>
+        </w:rPr>
+        <w:lastRenderedPageBreak/>
+        <w:fldChar w:fldCharType="begin"/>
+      </w:r>
+      <w:r>
+        <w:rPr>
+          <w:rFonts w:ascii="Times New Roman" w:eastAsia="Times New Roman" w:hAnsi="Times New Roman" w:cs="Times New Roman"/>
+        </w:rPr>
+        <w:instrText xml:space="preserve"> INCLUDEPICTURE "https://documents.lucid.app/documents/0de1c607-9b09-4e72-be09-d89c720cf4f9/pages/0_0?a=1673&amp;x=208&amp;y=139&amp;w=1153&amp;h=900&amp;store=1&amp;accept=image%2F*&amp;auth=LCA%20f638d9bb34e98c8297abba916bb8080343797d44-ts%3D1618348715" \* MERGEFORMATINET </w:instrText>
+      </w:r>
+      <w:r>
+        <w:rPr>
+          <w:rFonts w:ascii="Times New Roman" w:eastAsia="Times New Roman" w:hAnsi="Times New Roman" w:cs="Times New Roman"/>
+        </w:rPr>
+        <w:fldChar w:fldCharType="separate"/>
+      </w:r>
       <w:r>
         <w:rPr>
           <w:noProof/>
         </w:rPr>
-        <w:lastRenderedPageBreak/>
         <w:drawing>
-          <wp:inline distT="0" distB="0" distL="0" distR="0" wp14:anchorId="691AD9B8" wp14:editId="43073805">
-            <wp:extent cx="5943600" cy="4592955"/>
-            <wp:effectExtent l="0" t="0" r="0" b="0"/>
-            <wp:docPr id="2" name="Picture 2" descr="Diagram&#10;&#10;Description automatically generated"/>
+          <wp:inline distT="0" distB="0" distL="0" distR="0" wp14:anchorId="07E8CC7E" wp14:editId="445425F0">
+            <wp:extent cx="5943600" cy="4641850"/>
+            <wp:effectExtent l="0" t="0" r="0" b="6350"/>
+            <wp:docPr id="1" name="Picture 1" descr="Diagram&#10;&#10;Description automatically generated"/>
             <wp:cNvGraphicFramePr>
               <a:graphicFrameLocks xmlns:a="http://schemas.openxmlformats.org/drawingml/2006/main" noChangeAspect="1"/>
             </wp:cNvGraphicFramePr>
@@ -168,35 +196,48 @@
               <a:graphicData uri="http://schemas.openxmlformats.org/drawingml/2006/picture">
                 <pic:pic xmlns:pic="http://schemas.openxmlformats.org/drawingml/2006/picture">
                   <pic:nvPicPr>
-                    <pic:cNvPr id="2" name="Picture 2" descr="Diagram&#10;&#10;Description automatically generated"/>
-                    <pic:cNvPicPr/>
+                    <pic:cNvPr id="0" name="Picture 1"/>
+                    <pic:cNvPicPr>
+                      <a:picLocks noChangeAspect="1" noChangeArrowheads="1"/>
+                    </pic:cNvPicPr>
                   </pic:nvPicPr>
                   <pic:blipFill>
-                    <a:blip r:embed="rId5" cstate="print">
+                    <a:blip r:embed="rId5">
                       <a:extLst>
                         <a:ext uri="{28A0092B-C50C-407E-A947-70E740481C1C}">
                           <a14:useLocalDpi xmlns:a14="http://schemas.microsoft.com/office/drawing/2010/main" val="0"/>
                         </a:ext>
                       </a:extLst>
                     </a:blip>
+                    <a:srcRect/>
                     <a:stretch>
                       <a:fillRect/>
                     </a:stretch>
                   </pic:blipFill>
-                  <pic:spPr>
+                  <pic:spPr bwMode="auto">
                     <a:xfrm>
                       <a:off x="0" y="0"/>
-                      <a:ext cx="5943600" cy="4592955"/>
+                      <a:ext cx="5943600" cy="4641850"/>
                     </a:xfrm>
                     <a:prstGeom prst="rect">
                       <a:avLst/>
                     </a:prstGeom>
+                    <a:noFill/>
+                    <a:ln>
+                      <a:noFill/>
+                    </a:ln>
                   </pic:spPr>
                 </pic:pic>
               </a:graphicData>
             </a:graphic>
           </wp:inline>
         </w:drawing>
+      </w:r>
+      <w:r>
+        <w:rPr>
+          <w:rFonts w:ascii="Times New Roman" w:eastAsia="Times New Roman" w:hAnsi="Times New Roman" w:cs="Times New Roman"/>
+        </w:rPr>
+        <w:fldChar w:fldCharType="end"/>
       </w:r>
     </w:p>
     <w:sectPr>

</xml_diff>